<commit_message>
zeitanalyse nach excel portiert und Diagramme in Handout mitaufgenommen
</commit_message>
<xml_diff>
--- a/Projekt 42 Handout.docx
+++ b/Projekt 42 Handout.docx
@@ -17,10 +17,10 @@
           <w:lang w:eastAsia="de-DE"/>
         </w:rPr>
         <w:drawing>
-          <wp:inline distT="0" distB="0" distL="0" distR="0" wp14:anchorId="215273A6" wp14:editId="6BAC09D1">
-            <wp:extent cx="5731510" cy="1483360"/>
+          <wp:inline distT="0" distB="0" distL="0" distR="0" wp14:anchorId="24D3670E" wp14:editId="690DAC8F">
+            <wp:extent cx="5731510" cy="1584960"/>
             <wp:effectExtent l="0" t="0" r="0" b="0"/>
-            <wp:docPr id="1" name="Grafik 1"/>
+            <wp:docPr id="2" name="Grafik 2"/>
             <wp:cNvGraphicFramePr>
               <a:graphicFrameLocks xmlns:a="http://schemas.openxmlformats.org/drawingml/2006/main" noChangeAspect="1"/>
             </wp:cNvGraphicFramePr>
@@ -28,7 +28,7 @@
               <a:graphicData uri="http://schemas.openxmlformats.org/drawingml/2006/picture">
                 <pic:pic xmlns:pic="http://schemas.openxmlformats.org/drawingml/2006/picture">
                   <pic:nvPicPr>
-                    <pic:cNvPr id="1" name="42-Solutions-Logo.png"/>
+                    <pic:cNvPr id="2" name="42-Solutions-Logo.png"/>
                     <pic:cNvPicPr/>
                   </pic:nvPicPr>
                   <pic:blipFill>
@@ -46,7 +46,7 @@
                   <pic:spPr>
                     <a:xfrm>
                       <a:off x="0" y="0"/>
-                      <a:ext cx="5731510" cy="1483360"/>
+                      <a:ext cx="5731510" cy="1584960"/>
                     </a:xfrm>
                     <a:prstGeom prst="rect">
                       <a:avLst/>
@@ -66,8 +66,6 @@
         </w:rPr>
         <w:br w:type="page"/>
       </w:r>
-      <w:bookmarkStart w:id="0" w:name="_GoBack"/>
-      <w:bookmarkEnd w:id="0"/>
       <w:r>
         <w:rPr>
           <w:rFonts w:ascii="Times New Roman" w:eastAsia="Courier New" w:hAnsi="Times New Roman" w:cs="Times New Roman"/>
@@ -97,7 +95,7 @@
       <w:pPr>
         <w:pStyle w:val="Verzeichnis1"/>
         <w:tabs>
-          <w:tab w:val="right" w:pos="9016"/>
+          <w:tab w:val="right" w:leader="dot" w:pos="9016"/>
         </w:tabs>
         <w:rPr>
           <w:rFonts w:eastAsiaTheme="minorEastAsia"/>
@@ -109,7 +107,7 @@
           <w:lang w:eastAsia="de-DE"/>
         </w:rPr>
       </w:pPr>
-      <w:hyperlink w:anchor="_Toc7768584" w:history="1">
+      <w:hyperlink w:anchor="_Toc10539645" w:history="1">
         <w:r>
           <w:rPr>
             <w:rStyle w:val="Hyperlink"/>
@@ -137,7 +135,7 @@
             <w:noProof/>
             <w:webHidden/>
           </w:rPr>
-          <w:instrText xml:space="preserve"> PAGEREF _Toc7768584 \h </w:instrText>
+          <w:instrText xml:space="preserve"> PAGEREF _Toc10539645 \h </w:instrText>
         </w:r>
         <w:r>
           <w:rPr>
@@ -173,7 +171,7 @@
         <w:pStyle w:val="Verzeichnis2"/>
         <w:tabs>
           <w:tab w:val="left" w:pos="477"/>
-          <w:tab w:val="right" w:pos="9016"/>
+          <w:tab w:val="right" w:leader="dot" w:pos="9016"/>
         </w:tabs>
         <w:rPr>
           <w:rFonts w:eastAsiaTheme="minorEastAsia"/>
@@ -184,7 +182,7 @@
           <w:lang w:eastAsia="de-DE"/>
         </w:rPr>
       </w:pPr>
-      <w:hyperlink w:anchor="_Toc7768585" w:history="1">
+      <w:hyperlink w:anchor="_Toc10539646" w:history="1">
         <w:r>
           <w:rPr>
             <w:rStyle w:val="Hyperlink"/>
@@ -231,7 +229,7 @@
             <w:noProof/>
             <w:webHidden/>
           </w:rPr>
-          <w:instrText xml:space="preserve"> PAGEREF _Toc7768585 \h </w:instrText>
+          <w:instrText xml:space="preserve"> PAGEREF _Toc10539646 \h </w:instrText>
         </w:r>
         <w:r>
           <w:rPr>
@@ -267,7 +265,7 @@
         <w:pStyle w:val="Verzeichnis2"/>
         <w:tabs>
           <w:tab w:val="left" w:pos="477"/>
-          <w:tab w:val="right" w:pos="9016"/>
+          <w:tab w:val="right" w:leader="dot" w:pos="9016"/>
         </w:tabs>
         <w:rPr>
           <w:rFonts w:eastAsiaTheme="minorEastAsia"/>
@@ -278,7 +276,7 @@
           <w:lang w:eastAsia="de-DE"/>
         </w:rPr>
       </w:pPr>
-      <w:hyperlink w:anchor="_Toc7768586" w:history="1">
+      <w:hyperlink w:anchor="_Toc10539647" w:history="1">
         <w:r>
           <w:rPr>
             <w:rStyle w:val="Hyperlink"/>
@@ -325,7 +323,7 @@
             <w:noProof/>
             <w:webHidden/>
           </w:rPr>
-          <w:instrText xml:space="preserve"> PAGEREF _Toc7768586 \h </w:instrText>
+          <w:instrText xml:space="preserve"> PAGEREF _Toc10539647 \h </w:instrText>
         </w:r>
         <w:r>
           <w:rPr>
@@ -361,7 +359,7 @@
         <w:pStyle w:val="Verzeichnis2"/>
         <w:tabs>
           <w:tab w:val="left" w:pos="477"/>
-          <w:tab w:val="right" w:pos="9016"/>
+          <w:tab w:val="right" w:leader="dot" w:pos="9016"/>
         </w:tabs>
         <w:rPr>
           <w:rFonts w:eastAsiaTheme="minorEastAsia"/>
@@ -372,7 +370,7 @@
           <w:lang w:eastAsia="de-DE"/>
         </w:rPr>
       </w:pPr>
-      <w:hyperlink w:anchor="_Toc7768587" w:history="1">
+      <w:hyperlink w:anchor="_Toc10539648" w:history="1">
         <w:r>
           <w:rPr>
             <w:rStyle w:val="Hyperlink"/>
@@ -419,7 +417,7 @@
             <w:noProof/>
             <w:webHidden/>
           </w:rPr>
-          <w:instrText xml:space="preserve"> PAGEREF _Toc7768587 \h </w:instrText>
+          <w:instrText xml:space="preserve"> PAGEREF _Toc10539648 \h </w:instrText>
         </w:r>
         <w:r>
           <w:rPr>
@@ -455,7 +453,7 @@
         <w:pStyle w:val="Verzeichnis2"/>
         <w:tabs>
           <w:tab w:val="left" w:pos="477"/>
-          <w:tab w:val="right" w:pos="9016"/>
+          <w:tab w:val="right" w:leader="dot" w:pos="9016"/>
         </w:tabs>
         <w:rPr>
           <w:rFonts w:eastAsiaTheme="minorEastAsia"/>
@@ -466,7 +464,7 @@
           <w:lang w:eastAsia="de-DE"/>
         </w:rPr>
       </w:pPr>
-      <w:hyperlink w:anchor="_Toc7768588" w:history="1">
+      <w:hyperlink w:anchor="_Toc10539649" w:history="1">
         <w:r>
           <w:rPr>
             <w:rStyle w:val="Hyperlink"/>
@@ -513,7 +511,7 @@
             <w:noProof/>
             <w:webHidden/>
           </w:rPr>
-          <w:instrText xml:space="preserve"> PAGEREF _Toc7768588 \h </w:instrText>
+          <w:instrText xml:space="preserve"> PAGEREF _Toc10539649 \h </w:instrText>
         </w:r>
         <w:r>
           <w:rPr>
@@ -549,7 +547,7 @@
         <w:pStyle w:val="Verzeichnis2"/>
         <w:tabs>
           <w:tab w:val="left" w:pos="477"/>
-          <w:tab w:val="right" w:pos="9016"/>
+          <w:tab w:val="right" w:leader="dot" w:pos="9016"/>
         </w:tabs>
         <w:rPr>
           <w:rFonts w:eastAsiaTheme="minorEastAsia"/>
@@ -560,7 +558,7 @@
           <w:lang w:eastAsia="de-DE"/>
         </w:rPr>
       </w:pPr>
-      <w:hyperlink w:anchor="_Toc7768589" w:history="1">
+      <w:hyperlink w:anchor="_Toc10539650" w:history="1">
         <w:r>
           <w:rPr>
             <w:rStyle w:val="Hyperlink"/>
@@ -607,7 +605,7 @@
             <w:noProof/>
             <w:webHidden/>
           </w:rPr>
-          <w:instrText xml:space="preserve"> PAGEREF _Toc7768589 \h </w:instrText>
+          <w:instrText xml:space="preserve"> PAGEREF _Toc10539650 \h </w:instrText>
         </w:r>
         <w:r>
           <w:rPr>
@@ -642,7 +640,7 @@
       <w:pPr>
         <w:pStyle w:val="Verzeichnis1"/>
         <w:tabs>
-          <w:tab w:val="right" w:pos="9016"/>
+          <w:tab w:val="right" w:leader="dot" w:pos="9016"/>
         </w:tabs>
         <w:rPr>
           <w:rFonts w:eastAsiaTheme="minorEastAsia"/>
@@ -654,7 +652,7 @@
           <w:lang w:eastAsia="de-DE"/>
         </w:rPr>
       </w:pPr>
-      <w:hyperlink w:anchor="_Toc7768590" w:history="1">
+      <w:hyperlink w:anchor="_Toc10539651" w:history="1">
         <w:r>
           <w:rPr>
             <w:rStyle w:val="Hyperlink"/>
@@ -682,7 +680,7 @@
             <w:noProof/>
             <w:webHidden/>
           </w:rPr>
-          <w:instrText xml:space="preserve"> PAGEREF _Toc7768590 \h </w:instrText>
+          <w:instrText xml:space="preserve"> PAGEREF _Toc10539651 \h </w:instrText>
         </w:r>
         <w:r>
           <w:rPr>
@@ -718,7 +716,7 @@
         <w:pStyle w:val="Verzeichnis2"/>
         <w:tabs>
           <w:tab w:val="left" w:pos="477"/>
-          <w:tab w:val="right" w:pos="9016"/>
+          <w:tab w:val="right" w:leader="dot" w:pos="9016"/>
         </w:tabs>
         <w:rPr>
           <w:rFonts w:eastAsiaTheme="minorEastAsia"/>
@@ -729,7 +727,7 @@
           <w:lang w:eastAsia="de-DE"/>
         </w:rPr>
       </w:pPr>
-      <w:hyperlink w:anchor="_Toc7768591" w:history="1">
+      <w:hyperlink w:anchor="_Toc10539652" w:history="1">
         <w:r>
           <w:rPr>
             <w:rStyle w:val="Hyperlink"/>
@@ -776,7 +774,7 @@
             <w:noProof/>
             <w:webHidden/>
           </w:rPr>
-          <w:instrText xml:space="preserve"> PAGEREF _Toc7768591 \h </w:instrText>
+          <w:instrText xml:space="preserve"> PAGEREF _Toc10539652 \h </w:instrText>
         </w:r>
         <w:r>
           <w:rPr>
@@ -812,7 +810,7 @@
         <w:pStyle w:val="Verzeichnis2"/>
         <w:tabs>
           <w:tab w:val="left" w:pos="477"/>
-          <w:tab w:val="right" w:pos="9016"/>
+          <w:tab w:val="right" w:leader="dot" w:pos="9016"/>
         </w:tabs>
         <w:rPr>
           <w:rFonts w:eastAsiaTheme="minorEastAsia"/>
@@ -823,7 +821,7 @@
           <w:lang w:eastAsia="de-DE"/>
         </w:rPr>
       </w:pPr>
-      <w:hyperlink w:anchor="_Toc7768592" w:history="1">
+      <w:hyperlink w:anchor="_Toc10539653" w:history="1">
         <w:r>
           <w:rPr>
             <w:rStyle w:val="Hyperlink"/>
@@ -870,7 +868,7 @@
             <w:noProof/>
             <w:webHidden/>
           </w:rPr>
-          <w:instrText xml:space="preserve"> PAGEREF _Toc7768592 \h </w:instrText>
+          <w:instrText xml:space="preserve"> PAGEREF _Toc10539653 \h </w:instrText>
         </w:r>
         <w:r>
           <w:rPr>
@@ -906,7 +904,7 @@
         <w:pStyle w:val="Verzeichnis2"/>
         <w:tabs>
           <w:tab w:val="left" w:pos="477"/>
-          <w:tab w:val="right" w:pos="9016"/>
+          <w:tab w:val="right" w:leader="dot" w:pos="9016"/>
         </w:tabs>
         <w:rPr>
           <w:rFonts w:eastAsiaTheme="minorEastAsia"/>
@@ -917,7 +915,7 @@
           <w:lang w:eastAsia="de-DE"/>
         </w:rPr>
       </w:pPr>
-      <w:hyperlink w:anchor="_Toc7768593" w:history="1">
+      <w:hyperlink w:anchor="_Toc10539654" w:history="1">
         <w:r>
           <w:rPr>
             <w:rStyle w:val="Hyperlink"/>
@@ -964,7 +962,7 @@
             <w:noProof/>
             <w:webHidden/>
           </w:rPr>
-          <w:instrText xml:space="preserve"> PAGEREF _Toc7768593 \h </w:instrText>
+          <w:instrText xml:space="preserve"> PAGEREF _Toc10539654 \h </w:instrText>
         </w:r>
         <w:r>
           <w:rPr>
@@ -1000,7 +998,7 @@
         <w:pStyle w:val="Verzeichnis2"/>
         <w:tabs>
           <w:tab w:val="left" w:pos="477"/>
-          <w:tab w:val="right" w:pos="9016"/>
+          <w:tab w:val="right" w:leader="dot" w:pos="9016"/>
         </w:tabs>
         <w:rPr>
           <w:rFonts w:eastAsiaTheme="minorEastAsia"/>
@@ -1011,7 +1009,7 @@
           <w:lang w:eastAsia="de-DE"/>
         </w:rPr>
       </w:pPr>
-      <w:hyperlink w:anchor="_Toc7768594" w:history="1">
+      <w:hyperlink w:anchor="_Toc10539655" w:history="1">
         <w:r>
           <w:rPr>
             <w:rStyle w:val="Hyperlink"/>
@@ -1058,7 +1056,7 @@
             <w:noProof/>
             <w:webHidden/>
           </w:rPr>
-          <w:instrText xml:space="preserve"> PAGEREF _Toc7768594 \h </w:instrText>
+          <w:instrText xml:space="preserve"> PAGEREF _Toc10539655 \h </w:instrText>
         </w:r>
         <w:r>
           <w:rPr>
@@ -1079,6 +1077,555 @@
             <w:webHidden/>
           </w:rPr>
           <w:t>4</w:t>
+        </w:r>
+        <w:r>
+          <w:rPr>
+            <w:noProof/>
+            <w:webHidden/>
+          </w:rPr>
+          <w:fldChar w:fldCharType="end"/>
+        </w:r>
+      </w:hyperlink>
+    </w:p>
+    <w:p>
+      <w:pPr>
+        <w:pStyle w:val="Verzeichnis1"/>
+        <w:tabs>
+          <w:tab w:val="right" w:leader="dot" w:pos="9016"/>
+        </w:tabs>
+        <w:rPr>
+          <w:rFonts w:eastAsiaTheme="minorEastAsia"/>
+          <w:b w:val="0"/>
+          <w:bCs w:val="0"/>
+          <w:caps w:val="0"/>
+          <w:noProof/>
+          <w:u w:val="none"/>
+          <w:lang w:eastAsia="de-DE"/>
+        </w:rPr>
+      </w:pPr>
+      <w:hyperlink w:anchor="_Toc10539656" w:history="1">
+        <w:r>
+          <w:rPr>
+            <w:rStyle w:val="Hyperlink"/>
+            <w:rFonts w:ascii="Times New Roman" w:eastAsia="Courier New" w:hAnsi="Times New Roman" w:cs="Times New Roman"/>
+            <w:noProof/>
+          </w:rPr>
+          <w:t>Diagramme</w:t>
+        </w:r>
+        <w:r>
+          <w:rPr>
+            <w:noProof/>
+            <w:webHidden/>
+          </w:rPr>
+          <w:tab/>
+        </w:r>
+        <w:r>
+          <w:rPr>
+            <w:noProof/>
+            <w:webHidden/>
+          </w:rPr>
+          <w:fldChar w:fldCharType="begin"/>
+        </w:r>
+        <w:r>
+          <w:rPr>
+            <w:noProof/>
+            <w:webHidden/>
+          </w:rPr>
+          <w:instrText xml:space="preserve"> PAGEREF _Toc10539656 \h </w:instrText>
+        </w:r>
+        <w:r>
+          <w:rPr>
+            <w:noProof/>
+            <w:webHidden/>
+          </w:rPr>
+        </w:r>
+        <w:r>
+          <w:rPr>
+            <w:noProof/>
+            <w:webHidden/>
+          </w:rPr>
+          <w:fldChar w:fldCharType="separate"/>
+        </w:r>
+        <w:r>
+          <w:rPr>
+            <w:noProof/>
+            <w:webHidden/>
+          </w:rPr>
+          <w:t>5</w:t>
+        </w:r>
+        <w:r>
+          <w:rPr>
+            <w:noProof/>
+            <w:webHidden/>
+          </w:rPr>
+          <w:fldChar w:fldCharType="end"/>
+        </w:r>
+      </w:hyperlink>
+    </w:p>
+    <w:p>
+      <w:pPr>
+        <w:pStyle w:val="Verzeichnis2"/>
+        <w:tabs>
+          <w:tab w:val="left" w:pos="469"/>
+          <w:tab w:val="right" w:leader="dot" w:pos="9016"/>
+        </w:tabs>
+        <w:rPr>
+          <w:rFonts w:eastAsiaTheme="minorEastAsia"/>
+          <w:b w:val="0"/>
+          <w:bCs w:val="0"/>
+          <w:smallCaps w:val="0"/>
+          <w:noProof/>
+          <w:lang w:eastAsia="de-DE"/>
+        </w:rPr>
+      </w:pPr>
+      <w:hyperlink w:anchor="_Toc10539657" w:history="1">
+        <w:r>
+          <w:rPr>
+            <w:rStyle w:val="Hyperlink"/>
+            <w:noProof/>
+          </w:rPr>
+          <w:t>(1)</w:t>
+        </w:r>
+        <w:r>
+          <w:rPr>
+            <w:rFonts w:eastAsiaTheme="minorEastAsia"/>
+            <w:b w:val="0"/>
+            <w:bCs w:val="0"/>
+            <w:smallCaps w:val="0"/>
+            <w:noProof/>
+            <w:lang w:eastAsia="de-DE"/>
+          </w:rPr>
+          <w:tab/>
+        </w:r>
+        <w:r>
+          <w:rPr>
+            <w:rStyle w:val="Hyperlink"/>
+            <w:noProof/>
+          </w:rPr>
+          <w:t>Aktivitäts - Diagramm</w:t>
+        </w:r>
+        <w:r>
+          <w:rPr>
+            <w:noProof/>
+            <w:webHidden/>
+          </w:rPr>
+          <w:tab/>
+        </w:r>
+        <w:r>
+          <w:rPr>
+            <w:noProof/>
+            <w:webHidden/>
+          </w:rPr>
+          <w:fldChar w:fldCharType="begin"/>
+        </w:r>
+        <w:r>
+          <w:rPr>
+            <w:noProof/>
+            <w:webHidden/>
+          </w:rPr>
+          <w:instrText xml:space="preserve"> PAGEREF _Toc10539657 \h </w:instrText>
+        </w:r>
+        <w:r>
+          <w:rPr>
+            <w:noProof/>
+            <w:webHidden/>
+          </w:rPr>
+        </w:r>
+        <w:r>
+          <w:rPr>
+            <w:noProof/>
+            <w:webHidden/>
+          </w:rPr>
+          <w:fldChar w:fldCharType="separate"/>
+        </w:r>
+        <w:r>
+          <w:rPr>
+            <w:noProof/>
+            <w:webHidden/>
+          </w:rPr>
+          <w:t>5</w:t>
+        </w:r>
+        <w:r>
+          <w:rPr>
+            <w:noProof/>
+            <w:webHidden/>
+          </w:rPr>
+          <w:fldChar w:fldCharType="end"/>
+        </w:r>
+      </w:hyperlink>
+    </w:p>
+    <w:p>
+      <w:pPr>
+        <w:pStyle w:val="Verzeichnis2"/>
+        <w:tabs>
+          <w:tab w:val="left" w:pos="469"/>
+          <w:tab w:val="right" w:leader="dot" w:pos="9016"/>
+        </w:tabs>
+        <w:rPr>
+          <w:rFonts w:eastAsiaTheme="minorEastAsia"/>
+          <w:b w:val="0"/>
+          <w:bCs w:val="0"/>
+          <w:smallCaps w:val="0"/>
+          <w:noProof/>
+          <w:lang w:eastAsia="de-DE"/>
+        </w:rPr>
+      </w:pPr>
+      <w:hyperlink w:anchor="_Toc10539658" w:history="1">
+        <w:r>
+          <w:rPr>
+            <w:rStyle w:val="Hyperlink"/>
+            <w:noProof/>
+          </w:rPr>
+          <w:t>(2)</w:t>
+        </w:r>
+        <w:r>
+          <w:rPr>
+            <w:rFonts w:eastAsiaTheme="minorEastAsia"/>
+            <w:b w:val="0"/>
+            <w:bCs w:val="0"/>
+            <w:smallCaps w:val="0"/>
+            <w:noProof/>
+            <w:lang w:eastAsia="de-DE"/>
+          </w:rPr>
+          <w:tab/>
+        </w:r>
+        <w:r>
+          <w:rPr>
+            <w:rStyle w:val="Hyperlink"/>
+            <w:noProof/>
+          </w:rPr>
+          <w:t>UseCase – Diagramme</w:t>
+        </w:r>
+        <w:r>
+          <w:rPr>
+            <w:noProof/>
+            <w:webHidden/>
+          </w:rPr>
+          <w:tab/>
+        </w:r>
+        <w:r>
+          <w:rPr>
+            <w:noProof/>
+            <w:webHidden/>
+          </w:rPr>
+          <w:fldChar w:fldCharType="begin"/>
+        </w:r>
+        <w:r>
+          <w:rPr>
+            <w:noProof/>
+            <w:webHidden/>
+          </w:rPr>
+          <w:instrText xml:space="preserve"> PAGEREF _Toc10539658 \h </w:instrText>
+        </w:r>
+        <w:r>
+          <w:rPr>
+            <w:noProof/>
+            <w:webHidden/>
+          </w:rPr>
+        </w:r>
+        <w:r>
+          <w:rPr>
+            <w:noProof/>
+            <w:webHidden/>
+          </w:rPr>
+          <w:fldChar w:fldCharType="separate"/>
+        </w:r>
+        <w:r>
+          <w:rPr>
+            <w:noProof/>
+            <w:webHidden/>
+          </w:rPr>
+          <w:t>6</w:t>
+        </w:r>
+        <w:r>
+          <w:rPr>
+            <w:noProof/>
+            <w:webHidden/>
+          </w:rPr>
+          <w:fldChar w:fldCharType="end"/>
+        </w:r>
+      </w:hyperlink>
+    </w:p>
+    <w:p>
+      <w:pPr>
+        <w:pStyle w:val="Verzeichnis2"/>
+        <w:tabs>
+          <w:tab w:val="left" w:pos="469"/>
+          <w:tab w:val="right" w:leader="dot" w:pos="9016"/>
+        </w:tabs>
+        <w:rPr>
+          <w:rFonts w:eastAsiaTheme="minorEastAsia"/>
+          <w:b w:val="0"/>
+          <w:bCs w:val="0"/>
+          <w:smallCaps w:val="0"/>
+          <w:noProof/>
+          <w:lang w:eastAsia="de-DE"/>
+        </w:rPr>
+      </w:pPr>
+      <w:hyperlink w:anchor="_Toc10539659" w:history="1">
+        <w:r>
+          <w:rPr>
+            <w:rStyle w:val="Hyperlink"/>
+            <w:noProof/>
+          </w:rPr>
+          <w:t>(3)</w:t>
+        </w:r>
+        <w:r>
+          <w:rPr>
+            <w:rFonts w:eastAsiaTheme="minorEastAsia"/>
+            <w:b w:val="0"/>
+            <w:bCs w:val="0"/>
+            <w:smallCaps w:val="0"/>
+            <w:noProof/>
+            <w:lang w:eastAsia="de-DE"/>
+          </w:rPr>
+          <w:tab/>
+        </w:r>
+        <w:r>
+          <w:rPr>
+            <w:rStyle w:val="Hyperlink"/>
+            <w:noProof/>
+          </w:rPr>
+          <w:t>Sequenz – Diagramm</w:t>
+        </w:r>
+        <w:r>
+          <w:rPr>
+            <w:noProof/>
+            <w:webHidden/>
+          </w:rPr>
+          <w:tab/>
+        </w:r>
+        <w:r>
+          <w:rPr>
+            <w:noProof/>
+            <w:webHidden/>
+          </w:rPr>
+          <w:fldChar w:fldCharType="begin"/>
+        </w:r>
+        <w:r>
+          <w:rPr>
+            <w:noProof/>
+            <w:webHidden/>
+          </w:rPr>
+          <w:instrText xml:space="preserve"> PAGEREF _Toc10539659 \h </w:instrText>
+        </w:r>
+        <w:r>
+          <w:rPr>
+            <w:noProof/>
+            <w:webHidden/>
+          </w:rPr>
+        </w:r>
+        <w:r>
+          <w:rPr>
+            <w:noProof/>
+            <w:webHidden/>
+          </w:rPr>
+          <w:fldChar w:fldCharType="separate"/>
+        </w:r>
+        <w:r>
+          <w:rPr>
+            <w:noProof/>
+            <w:webHidden/>
+          </w:rPr>
+          <w:t>8</w:t>
+        </w:r>
+        <w:r>
+          <w:rPr>
+            <w:noProof/>
+            <w:webHidden/>
+          </w:rPr>
+          <w:fldChar w:fldCharType="end"/>
+        </w:r>
+      </w:hyperlink>
+    </w:p>
+    <w:p>
+      <w:pPr>
+        <w:pStyle w:val="Verzeichnis2"/>
+        <w:tabs>
+          <w:tab w:val="left" w:pos="469"/>
+          <w:tab w:val="right" w:leader="dot" w:pos="9016"/>
+        </w:tabs>
+        <w:rPr>
+          <w:rFonts w:eastAsiaTheme="minorEastAsia"/>
+          <w:b w:val="0"/>
+          <w:bCs w:val="0"/>
+          <w:smallCaps w:val="0"/>
+          <w:noProof/>
+          <w:lang w:eastAsia="de-DE"/>
+        </w:rPr>
+      </w:pPr>
+      <w:hyperlink w:anchor="_Toc10539660" w:history="1">
+        <w:r>
+          <w:rPr>
+            <w:rStyle w:val="Hyperlink"/>
+            <w:noProof/>
+          </w:rPr>
+          <w:t>(4)</w:t>
+        </w:r>
+        <w:r>
+          <w:rPr>
+            <w:rFonts w:eastAsiaTheme="minorEastAsia"/>
+            <w:b w:val="0"/>
+            <w:bCs w:val="0"/>
+            <w:smallCaps w:val="0"/>
+            <w:noProof/>
+            <w:lang w:eastAsia="de-DE"/>
+          </w:rPr>
+          <w:tab/>
+        </w:r>
+        <w:r>
+          <w:rPr>
+            <w:rStyle w:val="Hyperlink"/>
+            <w:noProof/>
+          </w:rPr>
+          <w:t>Compo</w:t>
+        </w:r>
+        <w:r>
+          <w:rPr>
+            <w:rStyle w:val="Hyperlink"/>
+            <w:noProof/>
+          </w:rPr>
+          <w:t>n</w:t>
+        </w:r>
+        <w:r>
+          <w:rPr>
+            <w:rStyle w:val="Hyperlink"/>
+            <w:noProof/>
+          </w:rPr>
+          <w:t>ent – Diagramm</w:t>
+        </w:r>
+        <w:r>
+          <w:rPr>
+            <w:noProof/>
+            <w:webHidden/>
+          </w:rPr>
+          <w:tab/>
+        </w:r>
+        <w:r>
+          <w:rPr>
+            <w:noProof/>
+            <w:webHidden/>
+          </w:rPr>
+          <w:fldChar w:fldCharType="begin"/>
+        </w:r>
+        <w:r>
+          <w:rPr>
+            <w:noProof/>
+            <w:webHidden/>
+          </w:rPr>
+          <w:instrText xml:space="preserve"> PAGEREF _Toc10539660 \h </w:instrText>
+        </w:r>
+        <w:r>
+          <w:rPr>
+            <w:noProof/>
+            <w:webHidden/>
+          </w:rPr>
+        </w:r>
+        <w:r>
+          <w:rPr>
+            <w:noProof/>
+            <w:webHidden/>
+          </w:rPr>
+          <w:fldChar w:fldCharType="separate"/>
+        </w:r>
+        <w:r>
+          <w:rPr>
+            <w:noProof/>
+            <w:webHidden/>
+          </w:rPr>
+          <w:t>8</w:t>
+        </w:r>
+        <w:r>
+          <w:rPr>
+            <w:noProof/>
+            <w:webHidden/>
+          </w:rPr>
+          <w:fldChar w:fldCharType="end"/>
+        </w:r>
+      </w:hyperlink>
+    </w:p>
+    <w:p>
+      <w:pPr>
+        <w:pStyle w:val="Verzeichnis2"/>
+        <w:tabs>
+          <w:tab w:val="left" w:pos="469"/>
+          <w:tab w:val="right" w:leader="dot" w:pos="9016"/>
+        </w:tabs>
+        <w:rPr>
+          <w:rFonts w:eastAsiaTheme="minorEastAsia"/>
+          <w:b w:val="0"/>
+          <w:bCs w:val="0"/>
+          <w:smallCaps w:val="0"/>
+          <w:noProof/>
+          <w:lang w:eastAsia="de-DE"/>
+        </w:rPr>
+      </w:pPr>
+      <w:hyperlink w:anchor="_Toc10539661" w:history="1">
+        <w:r>
+          <w:rPr>
+            <w:rStyle w:val="Hyperlink"/>
+            <w:noProof/>
+          </w:rPr>
+          <w:t>(5)</w:t>
+        </w:r>
+        <w:r>
+          <w:rPr>
+            <w:rFonts w:eastAsiaTheme="minorEastAsia"/>
+            <w:b w:val="0"/>
+            <w:bCs w:val="0"/>
+            <w:smallCaps w:val="0"/>
+            <w:noProof/>
+            <w:lang w:eastAsia="de-DE"/>
+          </w:rPr>
+          <w:tab/>
+        </w:r>
+        <w:r>
+          <w:rPr>
+            <w:rStyle w:val="Hyperlink"/>
+            <w:noProof/>
+          </w:rPr>
+          <w:t>Deployment – Diagramm</w:t>
+        </w:r>
+        <w:r>
+          <w:rPr>
+            <w:noProof/>
+            <w:webHidden/>
+          </w:rPr>
+          <w:tab/>
+        </w:r>
+        <w:r>
+          <w:rPr>
+            <w:noProof/>
+            <w:webHidden/>
+          </w:rPr>
+          <w:fldChar w:fldCharType="begin"/>
+        </w:r>
+        <w:r>
+          <w:rPr>
+            <w:noProof/>
+            <w:webHidden/>
+          </w:rPr>
+          <w:instrText xml:space="preserve"> PAGEREF _Toc10539661 \h </w:instrText>
+        </w:r>
+        <w:r>
+          <w:rPr>
+            <w:noProof/>
+            <w:webHidden/>
+          </w:rPr>
+        </w:r>
+        <w:r>
+          <w:rPr>
+            <w:noProof/>
+            <w:webHidden/>
+          </w:rPr>
+          <w:fldChar w:fldCharType="separate"/>
+        </w:r>
+        <w:r>
+          <w:rPr>
+            <w:noProof/>
+            <w:webHidden/>
+          </w:rPr>
+          <w:t>9</w:t>
         </w:r>
         <w:r>
           <w:rPr>
@@ -1124,7 +1671,7 @@
           <w:sz w:val="22"/>
         </w:rPr>
       </w:pPr>
-      <w:bookmarkStart w:id="1" w:name="_Toc7768584"/>
+      <w:bookmarkStart w:id="0" w:name="_Toc10539645"/>
       <w:r>
         <w:rPr>
           <w:rFonts w:ascii="Times New Roman" w:eastAsia="Courier New" w:hAnsi="Times New Roman" w:cs="Times New Roman"/>
@@ -1135,7 +1682,7 @@
         <w:lastRenderedPageBreak/>
         <w:t>IST – Zustand</w:t>
       </w:r>
-      <w:bookmarkEnd w:id="1"/>
+      <w:bookmarkEnd w:id="0"/>
     </w:p>
     <w:p>
       <w:pPr>
@@ -1150,7 +1697,7 @@
           <w:sz w:val="14"/>
         </w:rPr>
       </w:pPr>
-      <w:bookmarkStart w:id="2" w:name="_Toc7768585"/>
+      <w:bookmarkStart w:id="1" w:name="_Toc10539646"/>
       <w:r>
         <w:rPr>
           <w:rFonts w:ascii="Times New Roman" w:eastAsia="Courier New" w:hAnsi="Times New Roman" w:cs="Times New Roman"/>
@@ -1169,7 +1716,7 @@
         </w:rPr>
         <w:t>nternehmen</w:t>
       </w:r>
-      <w:bookmarkEnd w:id="2"/>
+      <w:bookmarkEnd w:id="1"/>
     </w:p>
     <w:p>
       <w:pPr>
@@ -1208,7 +1755,23 @@
           <w:rFonts w:ascii="Times New Roman" w:eastAsia="Courier New" w:hAnsi="Times New Roman" w:cs="Times New Roman"/>
           <w:szCs w:val="32"/>
         </w:rPr>
-        <w:t>Firmensitz: Kempten, bei der BigBox 42</w:t>
+        <w:t xml:space="preserve">Firmensitz: Kempten, bei der </w:t>
+      </w:r>
+      <w:proofErr w:type="spellStart"/>
+      <w:r>
+        <w:rPr>
+          <w:rFonts w:ascii="Times New Roman" w:eastAsia="Courier New" w:hAnsi="Times New Roman" w:cs="Times New Roman"/>
+          <w:szCs w:val="32"/>
+        </w:rPr>
+        <w:t>BigBox</w:t>
+      </w:r>
+      <w:proofErr w:type="spellEnd"/>
+      <w:r>
+        <w:rPr>
+          <w:rFonts w:ascii="Times New Roman" w:eastAsia="Courier New" w:hAnsi="Times New Roman" w:cs="Times New Roman"/>
+          <w:szCs w:val="32"/>
+        </w:rPr>
+        <w:t xml:space="preserve"> 42</w:t>
       </w:r>
     </w:p>
     <w:p>
@@ -1304,7 +1867,7 @@
           <w:sz w:val="14"/>
         </w:rPr>
       </w:pPr>
-      <w:bookmarkStart w:id="3" w:name="_Toc7768586"/>
+      <w:bookmarkStart w:id="2" w:name="_Toc10539647"/>
       <w:r>
         <w:rPr>
           <w:rFonts w:ascii="Times New Roman" w:eastAsia="Courier New" w:hAnsi="Times New Roman" w:cs="Times New Roman"/>
@@ -1314,7 +1877,7 @@
         </w:rPr>
         <w:t>Verwendete Hardware</w:t>
       </w:r>
-      <w:bookmarkEnd w:id="3"/>
+      <w:bookmarkEnd w:id="2"/>
     </w:p>
     <w:p>
       <w:pPr>
@@ -1383,7 +1946,7 @@
           <w:sz w:val="14"/>
         </w:rPr>
       </w:pPr>
-      <w:bookmarkStart w:id="4" w:name="_Toc7768587"/>
+      <w:bookmarkStart w:id="3" w:name="_Toc10539648"/>
       <w:r>
         <w:rPr>
           <w:rFonts w:ascii="Times New Roman" w:eastAsia="Courier New" w:hAnsi="Times New Roman" w:cs="Times New Roman"/>
@@ -1393,7 +1956,7 @@
         </w:rPr>
         <w:t>Kommunikation mit dem Kunden</w:t>
       </w:r>
-      <w:bookmarkEnd w:id="4"/>
+      <w:bookmarkEnd w:id="3"/>
     </w:p>
     <w:p>
       <w:pPr>
@@ -1496,7 +2059,7 @@
           <w:sz w:val="14"/>
         </w:rPr>
       </w:pPr>
-      <w:bookmarkStart w:id="5" w:name="_Toc7768588"/>
+      <w:bookmarkStart w:id="4" w:name="_Toc10539649"/>
       <w:r>
         <w:rPr>
           <w:rFonts w:ascii="Times New Roman" w:eastAsia="Courier New" w:hAnsi="Times New Roman" w:cs="Times New Roman"/>
@@ -1506,7 +2069,7 @@
         </w:rPr>
         <w:t>Ablauf</w:t>
       </w:r>
-      <w:bookmarkEnd w:id="5"/>
+      <w:bookmarkEnd w:id="4"/>
     </w:p>
     <w:p>
       <w:pPr>
@@ -1621,7 +2184,7 @@
           <w:sz w:val="16"/>
         </w:rPr>
       </w:pPr>
-      <w:bookmarkStart w:id="6" w:name="_Toc7768589"/>
+      <w:bookmarkStart w:id="5" w:name="_Toc10539650"/>
       <w:r>
         <w:rPr>
           <w:rFonts w:ascii="Times New Roman" w:eastAsia="Courier New" w:hAnsi="Times New Roman" w:cs="Times New Roman"/>
@@ -1631,7 +2194,7 @@
         </w:rPr>
         <w:t>Datenverwaltung</w:t>
       </w:r>
-      <w:bookmarkEnd w:id="6"/>
+      <w:bookmarkEnd w:id="5"/>
     </w:p>
     <w:p>
       <w:pPr>
@@ -1775,7 +2338,7 @@
           <w:sz w:val="36"/>
         </w:rPr>
       </w:pPr>
-      <w:bookmarkStart w:id="7" w:name="_Toc7768590"/>
+      <w:bookmarkStart w:id="6" w:name="_Toc10539651"/>
       <w:r>
         <w:rPr>
           <w:rFonts w:ascii="Times New Roman" w:eastAsia="Courier New" w:hAnsi="Times New Roman" w:cs="Times New Roman"/>
@@ -1786,7 +2349,7 @@
         <w:lastRenderedPageBreak/>
         <w:t>SOLL-Zustand</w:t>
       </w:r>
-      <w:bookmarkEnd w:id="7"/>
+      <w:bookmarkEnd w:id="6"/>
     </w:p>
     <w:p>
       <w:pPr>
@@ -1802,7 +2365,7 @@
           <w:szCs w:val="24"/>
         </w:rPr>
       </w:pPr>
-      <w:bookmarkStart w:id="8" w:name="_Toc7768591"/>
+      <w:bookmarkStart w:id="7" w:name="_Toc10539652"/>
       <w:r>
         <w:rPr>
           <w:rFonts w:ascii="Times New Roman" w:eastAsia="Courier New" w:hAnsi="Times New Roman" w:cs="Times New Roman"/>
@@ -1812,7 +2375,7 @@
         </w:rPr>
         <w:t>Zentrale Anforderungen</w:t>
       </w:r>
-      <w:bookmarkEnd w:id="8"/>
+      <w:bookmarkEnd w:id="7"/>
     </w:p>
     <w:p>
       <w:pPr>
@@ -1894,7 +2457,7 @@
           <w:szCs w:val="24"/>
         </w:rPr>
       </w:pPr>
-      <w:bookmarkStart w:id="9" w:name="_Toc7768592"/>
+      <w:bookmarkStart w:id="8" w:name="_Toc10539653"/>
       <w:r>
         <w:rPr>
           <w:rFonts w:ascii="Times New Roman" w:eastAsia="Courier New" w:hAnsi="Times New Roman" w:cs="Times New Roman"/>
@@ -1904,7 +2467,7 @@
         </w:rPr>
         <w:t>Hardware Mitarbeiter</w:t>
       </w:r>
-      <w:bookmarkEnd w:id="9"/>
+      <w:bookmarkEnd w:id="8"/>
     </w:p>
     <w:p>
       <w:pPr>
@@ -1919,6 +2482,7 @@
           <w:szCs w:val="24"/>
         </w:rPr>
       </w:pPr>
+      <w:proofErr w:type="spellStart"/>
       <w:r>
         <w:rPr>
           <w:rFonts w:ascii="Times New Roman" w:eastAsia="Courier New" w:hAnsi="Times New Roman" w:cs="Times New Roman"/>
@@ -1943,6 +2507,7 @@
         </w:rPr>
         <w:t>ox</w:t>
       </w:r>
+      <w:proofErr w:type="spellEnd"/>
       <w:r>
         <w:rPr>
           <w:rFonts w:ascii="Times New Roman" w:eastAsia="Courier New" w:hAnsi="Times New Roman" w:cs="Times New Roman"/>
@@ -2262,7 +2827,7 @@
           <w:szCs w:val="24"/>
         </w:rPr>
       </w:pPr>
-      <w:bookmarkStart w:id="10" w:name="_Toc7768593"/>
+      <w:bookmarkStart w:id="9" w:name="_Toc10539654"/>
       <w:r>
         <w:rPr>
           <w:rFonts w:ascii="Times New Roman" w:eastAsia="Courier New" w:hAnsi="Times New Roman" w:cs="Times New Roman"/>
@@ -2272,7 +2837,7 @@
         </w:rPr>
         <w:t>Software Mitarbeiter</w:t>
       </w:r>
-      <w:bookmarkEnd w:id="10"/>
+      <w:bookmarkEnd w:id="9"/>
     </w:p>
     <w:p>
       <w:pPr>
@@ -2448,7 +3013,7 @@
           <w:szCs w:val="24"/>
         </w:rPr>
       </w:pPr>
-      <w:bookmarkStart w:id="11" w:name="_Toc7768594"/>
+      <w:bookmarkStart w:id="10" w:name="_Toc10539655"/>
       <w:r>
         <w:rPr>
           <w:rFonts w:ascii="Times New Roman" w:eastAsia="Courier New" w:hAnsi="Times New Roman" w:cs="Times New Roman"/>
@@ -2458,7 +3023,7 @@
         </w:rPr>
         <w:t>Funktionalität Webportal</w:t>
       </w:r>
-      <w:bookmarkEnd w:id="11"/>
+      <w:bookmarkEnd w:id="10"/>
     </w:p>
     <w:p>
       <w:pPr>
@@ -2479,7 +3044,25 @@
           <w:sz w:val="20"/>
           <w:szCs w:val="24"/>
         </w:rPr>
-        <w:t>Einzelne Use-Cases</w:t>
+        <w:t xml:space="preserve">Einzelne </w:t>
+      </w:r>
+      <w:proofErr w:type="spellStart"/>
+      <w:r>
+        <w:rPr>
+          <w:rFonts w:ascii="Times New Roman" w:eastAsia="Courier New" w:hAnsi="Times New Roman" w:cs="Times New Roman"/>
+          <w:sz w:val="20"/>
+          <w:szCs w:val="24"/>
+        </w:rPr>
+        <w:t>Use</w:t>
+      </w:r>
+      <w:proofErr w:type="spellEnd"/>
+      <w:r>
+        <w:rPr>
+          <w:rFonts w:ascii="Times New Roman" w:eastAsia="Courier New" w:hAnsi="Times New Roman" w:cs="Times New Roman"/>
+          <w:sz w:val="20"/>
+          <w:szCs w:val="24"/>
+        </w:rPr>
+        <w:t>-Cases</w:t>
       </w:r>
     </w:p>
     <w:p>
@@ -3326,6 +3909,1038 @@
         </w:rPr>
         <w:t>Zahlung des Kunden</w:t>
       </w:r>
+    </w:p>
+    <w:p>
+      <w:pPr>
+        <w:pStyle w:val="berschrift1"/>
+        <w:rPr>
+          <w:rFonts w:ascii="Times New Roman" w:eastAsia="Courier New" w:hAnsi="Times New Roman" w:cs="Times New Roman"/>
+          <w:b/>
+          <w:color w:val="auto"/>
+          <w:sz w:val="36"/>
+        </w:rPr>
+      </w:pPr>
+      <w:bookmarkStart w:id="11" w:name="_Toc10539656"/>
+      <w:r>
+        <w:rPr>
+          <w:rFonts w:ascii="Times New Roman" w:eastAsia="Courier New" w:hAnsi="Times New Roman" w:cs="Times New Roman"/>
+          <w:b/>
+          <w:color w:val="auto"/>
+          <w:sz w:val="36"/>
+        </w:rPr>
+        <w:lastRenderedPageBreak/>
+        <w:t>Diagramme</w:t>
+      </w:r>
+      <w:bookmarkEnd w:id="11"/>
+    </w:p>
+    <w:p/>
+    <w:p>
+      <w:pPr>
+        <w:pStyle w:val="berschrift2"/>
+        <w:numPr>
+          <w:ilvl w:val="0"/>
+          <w:numId w:val="5"/>
+        </w:numPr>
+      </w:pPr>
+      <w:bookmarkStart w:id="12" w:name="_Toc10539657"/>
+      <w:proofErr w:type="spellStart"/>
+      <w:r>
+        <w:t>Aktivitäts</w:t>
+      </w:r>
+      <w:proofErr w:type="spellEnd"/>
+      <w:r>
+        <w:t xml:space="preserve"> - D</w:t>
+      </w:r>
+      <w:r>
+        <w:t>iagramm</w:t>
+      </w:r>
+      <w:bookmarkEnd w:id="12"/>
+    </w:p>
+    <w:p>
+      <w:pPr>
+        <w:ind w:left="360"/>
+      </w:pPr>
+      <w:r>
+        <w:t xml:space="preserve">Dieses Diagramm enthält den Ablauf der </w:t>
+      </w:r>
+      <w:r>
+        <w:t>Terminfindung mit der fertigen Software (Webportal). Zuerst meldet sich der Kunde an, und zum Schluss werden dann alle Details eingetragen und verarbeitet.</w:t>
+      </w:r>
+    </w:p>
+    <w:p>
+      <w:pPr>
+        <w:pStyle w:val="Listenabsatz"/>
+      </w:pPr>
+      <w:r>
+        <w:rPr>
+          <w:noProof/>
+          <w:lang w:eastAsia="de-DE"/>
+        </w:rPr>
+        <w:drawing>
+          <wp:anchor distT="0" distB="0" distL="114300" distR="114300" simplePos="0" relativeHeight="251658240" behindDoc="1" locked="0" layoutInCell="1" allowOverlap="1" wp14:anchorId="068679D6" wp14:editId="1D8F11A1">
+            <wp:simplePos x="0" y="0"/>
+            <wp:positionH relativeFrom="column">
+              <wp:posOffset>209550</wp:posOffset>
+            </wp:positionH>
+            <wp:positionV relativeFrom="paragraph">
+              <wp:posOffset>-2540</wp:posOffset>
+            </wp:positionV>
+            <wp:extent cx="5731510" cy="7412990"/>
+            <wp:effectExtent l="0" t="0" r="2540" b="0"/>
+            <wp:wrapNone/>
+            <wp:docPr id="1" name="Grafik 1"/>
+            <wp:cNvGraphicFramePr>
+              <a:graphicFrameLocks xmlns:a="http://schemas.openxmlformats.org/drawingml/2006/main" noChangeAspect="1"/>
+            </wp:cNvGraphicFramePr>
+            <a:graphic xmlns:a="http://schemas.openxmlformats.org/drawingml/2006/main">
+              <a:graphicData uri="http://schemas.openxmlformats.org/drawingml/2006/picture">
+                <pic:pic xmlns:pic="http://schemas.openxmlformats.org/drawingml/2006/picture">
+                  <pic:nvPicPr>
+                    <pic:cNvPr id="1" name="Aktivitätsdiagramm_Auftrag.png"/>
+                    <pic:cNvPicPr/>
+                  </pic:nvPicPr>
+                  <pic:blipFill>
+                    <a:blip r:embed="rId9">
+                      <a:extLst>
+                        <a:ext uri="{28A0092B-C50C-407E-A947-70E740481C1C}">
+                          <a14:useLocalDpi xmlns:a14="http://schemas.microsoft.com/office/drawing/2010/main" val="0"/>
+                        </a:ext>
+                      </a:extLst>
+                    </a:blip>
+                    <a:stretch>
+                      <a:fillRect/>
+                    </a:stretch>
+                  </pic:blipFill>
+                  <pic:spPr>
+                    <a:xfrm>
+                      <a:off x="0" y="0"/>
+                      <a:ext cx="5731510" cy="7412990"/>
+                    </a:xfrm>
+                    <a:prstGeom prst="rect">
+                      <a:avLst/>
+                    </a:prstGeom>
+                  </pic:spPr>
+                </pic:pic>
+              </a:graphicData>
+            </a:graphic>
+            <wp14:sizeRelH relativeFrom="page">
+              <wp14:pctWidth>0</wp14:pctWidth>
+            </wp14:sizeRelH>
+            <wp14:sizeRelV relativeFrom="page">
+              <wp14:pctHeight>0</wp14:pctHeight>
+            </wp14:sizeRelV>
+          </wp:anchor>
+        </w:drawing>
+      </w:r>
+    </w:p>
+    <w:p>
+      <w:pPr>
+        <w:pStyle w:val="Listenabsatz"/>
+      </w:pPr>
+    </w:p>
+    <w:p>
+      <w:pPr>
+        <w:pStyle w:val="Listenabsatz"/>
+      </w:pPr>
+    </w:p>
+    <w:p>
+      <w:pPr>
+        <w:pStyle w:val="Listenabsatz"/>
+      </w:pPr>
+    </w:p>
+    <w:p>
+      <w:pPr>
+        <w:pStyle w:val="Listenabsatz"/>
+      </w:pPr>
+    </w:p>
+    <w:p>
+      <w:pPr>
+        <w:pStyle w:val="Listenabsatz"/>
+      </w:pPr>
+    </w:p>
+    <w:p>
+      <w:pPr>
+        <w:pStyle w:val="Listenabsatz"/>
+      </w:pPr>
+    </w:p>
+    <w:p>
+      <w:pPr>
+        <w:pStyle w:val="Listenabsatz"/>
+      </w:pPr>
+    </w:p>
+    <w:p>
+      <w:pPr>
+        <w:pStyle w:val="Listenabsatz"/>
+      </w:pPr>
+    </w:p>
+    <w:p>
+      <w:pPr>
+        <w:pStyle w:val="Listenabsatz"/>
+      </w:pPr>
+    </w:p>
+    <w:p>
+      <w:pPr>
+        <w:pStyle w:val="Listenabsatz"/>
+      </w:pPr>
+    </w:p>
+    <w:p>
+      <w:pPr>
+        <w:pStyle w:val="Listenabsatz"/>
+      </w:pPr>
+    </w:p>
+    <w:p>
+      <w:pPr>
+        <w:pStyle w:val="Listenabsatz"/>
+      </w:pPr>
+    </w:p>
+    <w:p>
+      <w:pPr>
+        <w:pStyle w:val="Listenabsatz"/>
+      </w:pPr>
+    </w:p>
+    <w:p>
+      <w:pPr>
+        <w:pStyle w:val="Listenabsatz"/>
+      </w:pPr>
+    </w:p>
+    <w:p>
+      <w:pPr>
+        <w:pStyle w:val="Listenabsatz"/>
+      </w:pPr>
+    </w:p>
+    <w:p>
+      <w:pPr>
+        <w:pStyle w:val="Listenabsatz"/>
+      </w:pPr>
+    </w:p>
+    <w:p>
+      <w:pPr>
+        <w:pStyle w:val="Listenabsatz"/>
+      </w:pPr>
+    </w:p>
+    <w:p>
+      <w:pPr>
+        <w:pStyle w:val="Listenabsatz"/>
+      </w:pPr>
+    </w:p>
+    <w:p>
+      <w:pPr>
+        <w:pStyle w:val="Listenabsatz"/>
+      </w:pPr>
+    </w:p>
+    <w:p>
+      <w:pPr>
+        <w:pStyle w:val="Listenabsatz"/>
+      </w:pPr>
+    </w:p>
+    <w:p>
+      <w:pPr>
+        <w:pStyle w:val="Listenabsatz"/>
+      </w:pPr>
+    </w:p>
+    <w:p>
+      <w:pPr>
+        <w:pStyle w:val="Listenabsatz"/>
+      </w:pPr>
+    </w:p>
+    <w:p>
+      <w:pPr>
+        <w:pStyle w:val="Listenabsatz"/>
+      </w:pPr>
+    </w:p>
+    <w:p>
+      <w:pPr>
+        <w:pStyle w:val="Listenabsatz"/>
+      </w:pPr>
+    </w:p>
+    <w:p>
+      <w:pPr>
+        <w:pStyle w:val="Listenabsatz"/>
+      </w:pPr>
+    </w:p>
+    <w:p>
+      <w:pPr>
+        <w:pStyle w:val="Listenabsatz"/>
+      </w:pPr>
+    </w:p>
+    <w:p>
+      <w:pPr>
+        <w:pStyle w:val="Listenabsatz"/>
+      </w:pPr>
+    </w:p>
+    <w:p>
+      <w:pPr>
+        <w:pStyle w:val="Listenabsatz"/>
+      </w:pPr>
+    </w:p>
+    <w:p>
+      <w:pPr>
+        <w:pStyle w:val="Listenabsatz"/>
+      </w:pPr>
+    </w:p>
+    <w:p>
+      <w:pPr>
+        <w:pStyle w:val="Listenabsatz"/>
+      </w:pPr>
+    </w:p>
+    <w:p>
+      <w:pPr>
+        <w:pStyle w:val="Listenabsatz"/>
+      </w:pPr>
+    </w:p>
+    <w:p>
+      <w:pPr>
+        <w:pStyle w:val="Listenabsatz"/>
+      </w:pPr>
+    </w:p>
+    <w:p>
+      <w:pPr>
+        <w:pStyle w:val="Listenabsatz"/>
+      </w:pPr>
+    </w:p>
+    <w:p>
+      <w:pPr>
+        <w:pStyle w:val="Listenabsatz"/>
+      </w:pPr>
+    </w:p>
+    <w:p>
+      <w:pPr>
+        <w:pStyle w:val="Listenabsatz"/>
+      </w:pPr>
+    </w:p>
+    <w:p>
+      <w:pPr>
+        <w:pStyle w:val="Listenabsatz"/>
+      </w:pPr>
+    </w:p>
+    <w:p>
+      <w:pPr>
+        <w:pStyle w:val="Listenabsatz"/>
+      </w:pPr>
+    </w:p>
+    <w:p>
+      <w:pPr>
+        <w:pStyle w:val="Listenabsatz"/>
+      </w:pPr>
+    </w:p>
+    <w:p>
+      <w:pPr>
+        <w:pStyle w:val="Listenabsatz"/>
+      </w:pPr>
+    </w:p>
+    <w:p>
+      <w:pPr>
+        <w:pStyle w:val="Listenabsatz"/>
+        <w:numPr>
+          <w:ilvl w:val="0"/>
+          <w:numId w:val="5"/>
+        </w:numPr>
+        <w:outlineLvl w:val="1"/>
+      </w:pPr>
+      <w:bookmarkStart w:id="13" w:name="_Toc10539658"/>
+      <w:proofErr w:type="spellStart"/>
+      <w:r>
+        <w:lastRenderedPageBreak/>
+        <w:t>UseCase</w:t>
+      </w:r>
+      <w:proofErr w:type="spellEnd"/>
+      <w:r>
+        <w:t xml:space="preserve"> – Diagramme</w:t>
+      </w:r>
+      <w:bookmarkEnd w:id="13"/>
+    </w:p>
+    <w:p>
+      <w:pPr>
+        <w:ind w:left="708"/>
+      </w:pPr>
+      <w:r>
+        <w:rPr>
+          <w:noProof/>
+          <w:lang w:eastAsia="de-DE"/>
+        </w:rPr>
+        <w:drawing>
+          <wp:anchor distT="0" distB="0" distL="114300" distR="114300" simplePos="0" relativeHeight="251661312" behindDoc="1" locked="0" layoutInCell="1" allowOverlap="1" wp14:anchorId="242E1B17" wp14:editId="2259DD3F">
+            <wp:simplePos x="0" y="0"/>
+            <wp:positionH relativeFrom="margin">
+              <wp:align>right</wp:align>
+            </wp:positionH>
+            <wp:positionV relativeFrom="paragraph">
+              <wp:posOffset>399415</wp:posOffset>
+            </wp:positionV>
+            <wp:extent cx="5731510" cy="4689475"/>
+            <wp:effectExtent l="0" t="0" r="2540" b="0"/>
+            <wp:wrapNone/>
+            <wp:docPr id="5" name="Grafik 5"/>
+            <wp:cNvGraphicFramePr>
+              <a:graphicFrameLocks xmlns:a="http://schemas.openxmlformats.org/drawingml/2006/main" noChangeAspect="1"/>
+            </wp:cNvGraphicFramePr>
+            <a:graphic xmlns:a="http://schemas.openxmlformats.org/drawingml/2006/main">
+              <a:graphicData uri="http://schemas.openxmlformats.org/drawingml/2006/picture">
+                <pic:pic xmlns:pic="http://schemas.openxmlformats.org/drawingml/2006/picture">
+                  <pic:nvPicPr>
+                    <pic:cNvPr id="5" name="UseCaseDiagramm-Mitarbeiter.png"/>
+                    <pic:cNvPicPr/>
+                  </pic:nvPicPr>
+                  <pic:blipFill>
+                    <a:blip r:embed="rId10">
+                      <a:extLst>
+                        <a:ext uri="{28A0092B-C50C-407E-A947-70E740481C1C}">
+                          <a14:useLocalDpi xmlns:a14="http://schemas.microsoft.com/office/drawing/2010/main" val="0"/>
+                        </a:ext>
+                      </a:extLst>
+                    </a:blip>
+                    <a:stretch>
+                      <a:fillRect/>
+                    </a:stretch>
+                  </pic:blipFill>
+                  <pic:spPr>
+                    <a:xfrm>
+                      <a:off x="0" y="0"/>
+                      <a:ext cx="5731510" cy="4689475"/>
+                    </a:xfrm>
+                    <a:prstGeom prst="rect">
+                      <a:avLst/>
+                    </a:prstGeom>
+                  </pic:spPr>
+                </pic:pic>
+              </a:graphicData>
+            </a:graphic>
+            <wp14:sizeRelH relativeFrom="page">
+              <wp14:pctWidth>0</wp14:pctWidth>
+            </wp14:sizeRelH>
+            <wp14:sizeRelV relativeFrom="page">
+              <wp14:pctHeight>0</wp14:pctHeight>
+            </wp14:sizeRelV>
+          </wp:anchor>
+        </w:drawing>
+      </w:r>
+      <w:r>
+        <w:t xml:space="preserve">Dieses </w:t>
+      </w:r>
+      <w:proofErr w:type="spellStart"/>
+      <w:r>
+        <w:t>UseCase</w:t>
+      </w:r>
+      <w:proofErr w:type="spellEnd"/>
+      <w:r>
+        <w:t xml:space="preserve"> – Diagramm zeigt auf wie das Webportal von den Mitarbeitern der Firma genutzt werden soll.</w:t>
+      </w:r>
+    </w:p>
+    <w:p/>
+    <w:p/>
+    <w:p/>
+    <w:p/>
+    <w:p/>
+    <w:p/>
+    <w:p/>
+    <w:p/>
+    <w:p/>
+    <w:p/>
+    <w:p/>
+    <w:p/>
+    <w:p/>
+    <w:p/>
+    <w:p/>
+    <w:p/>
+    <w:p/>
+    <w:p>
+      <w:pPr>
+        <w:ind w:firstLine="708"/>
+      </w:pPr>
+      <w:r>
+        <w:t>D</w:t>
+      </w:r>
+      <w:r>
+        <w:t>ie Funktionen</w:t>
+      </w:r>
+      <w:r>
+        <w:t xml:space="preserve"> der Haushüter im Portal</w:t>
+      </w:r>
+      <w:r>
+        <w:t>.</w:t>
+      </w:r>
+    </w:p>
+    <w:p>
+      <w:r>
+        <w:rPr>
+          <w:noProof/>
+          <w:lang w:eastAsia="de-DE"/>
+        </w:rPr>
+        <w:drawing>
+          <wp:anchor distT="0" distB="0" distL="114300" distR="114300" simplePos="0" relativeHeight="251659264" behindDoc="1" locked="0" layoutInCell="1" allowOverlap="1" wp14:anchorId="76920388" wp14:editId="3C292CC4">
+            <wp:simplePos x="0" y="0"/>
+            <wp:positionH relativeFrom="margin">
+              <wp:align>right</wp:align>
+            </wp:positionH>
+            <wp:positionV relativeFrom="paragraph">
+              <wp:posOffset>94615</wp:posOffset>
+            </wp:positionV>
+            <wp:extent cx="5731510" cy="2802255"/>
+            <wp:effectExtent l="0" t="0" r="2540" b="0"/>
+            <wp:wrapNone/>
+            <wp:docPr id="3" name="Grafik 3"/>
+            <wp:cNvGraphicFramePr>
+              <a:graphicFrameLocks xmlns:a="http://schemas.openxmlformats.org/drawingml/2006/main" noChangeAspect="1"/>
+            </wp:cNvGraphicFramePr>
+            <a:graphic xmlns:a="http://schemas.openxmlformats.org/drawingml/2006/main">
+              <a:graphicData uri="http://schemas.openxmlformats.org/drawingml/2006/picture">
+                <pic:pic xmlns:pic="http://schemas.openxmlformats.org/drawingml/2006/picture">
+                  <pic:nvPicPr>
+                    <pic:cNvPr id="3" name="UseCaseDiagramm-Haushüter.png"/>
+                    <pic:cNvPicPr/>
+                  </pic:nvPicPr>
+                  <pic:blipFill>
+                    <a:blip r:embed="rId11">
+                      <a:extLst>
+                        <a:ext uri="{28A0092B-C50C-407E-A947-70E740481C1C}">
+                          <a14:useLocalDpi xmlns:a14="http://schemas.microsoft.com/office/drawing/2010/main" val="0"/>
+                        </a:ext>
+                      </a:extLst>
+                    </a:blip>
+                    <a:stretch>
+                      <a:fillRect/>
+                    </a:stretch>
+                  </pic:blipFill>
+                  <pic:spPr>
+                    <a:xfrm>
+                      <a:off x="0" y="0"/>
+                      <a:ext cx="5731510" cy="2802255"/>
+                    </a:xfrm>
+                    <a:prstGeom prst="rect">
+                      <a:avLst/>
+                    </a:prstGeom>
+                  </pic:spPr>
+                </pic:pic>
+              </a:graphicData>
+            </a:graphic>
+            <wp14:sizeRelH relativeFrom="page">
+              <wp14:pctWidth>0</wp14:pctWidth>
+            </wp14:sizeRelH>
+            <wp14:sizeRelV relativeFrom="page">
+              <wp14:pctHeight>0</wp14:pctHeight>
+            </wp14:sizeRelV>
+          </wp:anchor>
+        </w:drawing>
+      </w:r>
+    </w:p>
+    <w:p/>
+    <w:p/>
+    <w:p/>
+    <w:p/>
+    <w:p/>
+    <w:p/>
+    <w:p/>
+    <w:p/>
+    <w:p/>
+    <w:p>
+      <w:r>
+        <w:rPr>
+          <w:noProof/>
+          <w:lang w:eastAsia="de-DE"/>
+        </w:rPr>
+        <w:lastRenderedPageBreak/>
+        <w:drawing>
+          <wp:anchor distT="0" distB="0" distL="114300" distR="114300" simplePos="0" relativeHeight="251660288" behindDoc="1" locked="0" layoutInCell="1" allowOverlap="1" wp14:anchorId="1F4D3368" wp14:editId="369DBB82">
+            <wp:simplePos x="0" y="0"/>
+            <wp:positionH relativeFrom="margin">
+              <wp:align>right</wp:align>
+            </wp:positionH>
+            <wp:positionV relativeFrom="paragraph">
+              <wp:posOffset>434975</wp:posOffset>
+            </wp:positionV>
+            <wp:extent cx="5731510" cy="5886450"/>
+            <wp:effectExtent l="0" t="0" r="2540" b="0"/>
+            <wp:wrapNone/>
+            <wp:docPr id="4" name="Grafik 4"/>
+            <wp:cNvGraphicFramePr>
+              <a:graphicFrameLocks xmlns:a="http://schemas.openxmlformats.org/drawingml/2006/main" noChangeAspect="1"/>
+            </wp:cNvGraphicFramePr>
+            <a:graphic xmlns:a="http://schemas.openxmlformats.org/drawingml/2006/main">
+              <a:graphicData uri="http://schemas.openxmlformats.org/drawingml/2006/picture">
+                <pic:pic xmlns:pic="http://schemas.openxmlformats.org/drawingml/2006/picture">
+                  <pic:nvPicPr>
+                    <pic:cNvPr id="4" name="UseCaseDiagramm-Kunde.png"/>
+                    <pic:cNvPicPr/>
+                  </pic:nvPicPr>
+                  <pic:blipFill>
+                    <a:blip r:embed="rId12">
+                      <a:extLst>
+                        <a:ext uri="{28A0092B-C50C-407E-A947-70E740481C1C}">
+                          <a14:useLocalDpi xmlns:a14="http://schemas.microsoft.com/office/drawing/2010/main" val="0"/>
+                        </a:ext>
+                      </a:extLst>
+                    </a:blip>
+                    <a:stretch>
+                      <a:fillRect/>
+                    </a:stretch>
+                  </pic:blipFill>
+                  <pic:spPr>
+                    <a:xfrm>
+                      <a:off x="0" y="0"/>
+                      <a:ext cx="5731510" cy="5886450"/>
+                    </a:xfrm>
+                    <a:prstGeom prst="rect">
+                      <a:avLst/>
+                    </a:prstGeom>
+                  </pic:spPr>
+                </pic:pic>
+              </a:graphicData>
+            </a:graphic>
+            <wp14:sizeRelH relativeFrom="page">
+              <wp14:pctWidth>0</wp14:pctWidth>
+            </wp14:sizeRelH>
+            <wp14:sizeRelV relativeFrom="page">
+              <wp14:pctHeight>0</wp14:pctHeight>
+            </wp14:sizeRelV>
+          </wp:anchor>
+        </w:drawing>
+      </w:r>
+      <w:r>
+        <w:t>Hier wird das Portal aus Sicht der Kunden gezeigt. Dabei wird zwischen neu Kunde und registrierter Kunde unterschieden</w:t>
+      </w:r>
+    </w:p>
+    <w:p/>
+    <w:p/>
+    <w:p/>
+    <w:p/>
+    <w:p/>
+    <w:p/>
+    <w:p/>
+    <w:p/>
+    <w:p/>
+    <w:p/>
+    <w:p/>
+    <w:p/>
+    <w:p/>
+    <w:p/>
+    <w:p/>
+    <w:p/>
+    <w:p/>
+    <w:p/>
+    <w:p/>
+    <w:p/>
+    <w:p/>
+    <w:p/>
+    <w:p/>
+    <w:p/>
+    <w:p/>
+    <w:p/>
+    <w:p/>
+    <w:p/>
+    <w:p/>
+    <w:p>
+      <w:pPr>
+        <w:pStyle w:val="Listenabsatz"/>
+        <w:numPr>
+          <w:ilvl w:val="0"/>
+          <w:numId w:val="5"/>
+        </w:numPr>
+        <w:outlineLvl w:val="1"/>
+      </w:pPr>
+      <w:bookmarkStart w:id="14" w:name="_Toc10539659"/>
+      <w:r>
+        <w:lastRenderedPageBreak/>
+        <w:t>Sequenz – Diagramm</w:t>
+      </w:r>
+      <w:bookmarkEnd w:id="14"/>
+    </w:p>
+    <w:p>
+      <w:pPr>
+        <w:pStyle w:val="Listenabsatz"/>
+      </w:pPr>
+    </w:p>
+    <w:p>
+      <w:pPr>
+        <w:pStyle w:val="Listenabsatz"/>
+      </w:pPr>
+    </w:p>
+    <w:p>
+      <w:pPr>
+        <w:pStyle w:val="Listenabsatz"/>
+      </w:pPr>
+      <w:r>
+        <w:rPr>
+          <w:noProof/>
+          <w:lang w:eastAsia="de-DE"/>
+        </w:rPr>
+        <w:drawing>
+          <wp:anchor distT="0" distB="0" distL="114300" distR="114300" simplePos="0" relativeHeight="251662336" behindDoc="1" locked="0" layoutInCell="1" allowOverlap="1" wp14:anchorId="0F3F2304" wp14:editId="2E6CBDD3">
+            <wp:simplePos x="0" y="0"/>
+            <wp:positionH relativeFrom="margin">
+              <wp:align>center</wp:align>
+            </wp:positionH>
+            <wp:positionV relativeFrom="paragraph">
+              <wp:posOffset>219710</wp:posOffset>
+            </wp:positionV>
+            <wp:extent cx="6366618" cy="3971925"/>
+            <wp:effectExtent l="0" t="0" r="0" b="0"/>
+            <wp:wrapNone/>
+            <wp:docPr id="6" name="Grafik 6"/>
+            <wp:cNvGraphicFramePr>
+              <a:graphicFrameLocks xmlns:a="http://schemas.openxmlformats.org/drawingml/2006/main" noChangeAspect="1"/>
+            </wp:cNvGraphicFramePr>
+            <a:graphic xmlns:a="http://schemas.openxmlformats.org/drawingml/2006/main">
+              <a:graphicData uri="http://schemas.openxmlformats.org/drawingml/2006/picture">
+                <pic:pic xmlns:pic="http://schemas.openxmlformats.org/drawingml/2006/picture">
+                  <pic:nvPicPr>
+                    <pic:cNvPr id="6" name="SequenzDiagramm-Checkliste anfertigen.png"/>
+                    <pic:cNvPicPr/>
+                  </pic:nvPicPr>
+                  <pic:blipFill rotWithShape="1">
+                    <a:blip r:embed="rId13">
+                      <a:extLst>
+                        <a:ext uri="{28A0092B-C50C-407E-A947-70E740481C1C}">
+                          <a14:useLocalDpi xmlns:a14="http://schemas.microsoft.com/office/drawing/2010/main" val="0"/>
+                        </a:ext>
+                      </a:extLst>
+                    </a:blip>
+                    <a:srcRect r="29676"/>
+                    <a:stretch/>
+                  </pic:blipFill>
+                  <pic:spPr bwMode="auto">
+                    <a:xfrm>
+                      <a:off x="0" y="0"/>
+                      <a:ext cx="6366618" cy="3971925"/>
+                    </a:xfrm>
+                    <a:prstGeom prst="rect">
+                      <a:avLst/>
+                    </a:prstGeom>
+                    <a:ln>
+                      <a:noFill/>
+                    </a:ln>
+                    <a:extLst>
+                      <a:ext uri="{53640926-AAD7-44D8-BBD7-CCE9431645EC}">
+                        <a14:shadowObscured xmlns:a14="http://schemas.microsoft.com/office/drawing/2010/main"/>
+                      </a:ext>
+                    </a:extLst>
+                  </pic:spPr>
+                </pic:pic>
+              </a:graphicData>
+            </a:graphic>
+            <wp14:sizeRelH relativeFrom="page">
+              <wp14:pctWidth>0</wp14:pctWidth>
+            </wp14:sizeRelH>
+            <wp14:sizeRelV relativeFrom="page">
+              <wp14:pctHeight>0</wp14:pctHeight>
+            </wp14:sizeRelV>
+          </wp:anchor>
+        </w:drawing>
+      </w:r>
+      <w:r>
+        <w:t xml:space="preserve">In diesem </w:t>
+      </w:r>
+      <w:r>
+        <w:t>Diagramm wird beschrieben wie der Haushüter zu den Aufgaben kommt die er ausführen muss. Die Checkliste wird im Webportal erstellt und kann an den Tablets abgerufen und bearbeitet werden.</w:t>
+      </w:r>
+    </w:p>
+    <w:p/>
+    <w:p/>
+    <w:p/>
+    <w:p/>
+    <w:p/>
+    <w:p/>
+    <w:p/>
+    <w:p/>
+    <w:p/>
+    <w:p/>
+    <w:p/>
+    <w:p/>
+    <w:p/>
+    <w:p>
+      <w:pPr>
+        <w:pStyle w:val="Listenabsatz"/>
+        <w:numPr>
+          <w:ilvl w:val="0"/>
+          <w:numId w:val="5"/>
+        </w:numPr>
+        <w:outlineLvl w:val="1"/>
+      </w:pPr>
+      <w:bookmarkStart w:id="15" w:name="_Toc10539660"/>
+      <w:proofErr w:type="spellStart"/>
+      <w:r>
+        <w:t>Component</w:t>
+      </w:r>
+      <w:proofErr w:type="spellEnd"/>
+      <w:r>
+        <w:t xml:space="preserve"> – Diagramm</w:t>
+      </w:r>
+      <w:bookmarkEnd w:id="15"/>
+    </w:p>
+    <w:p>
+      <w:pPr>
+        <w:pStyle w:val="Listenabsatz"/>
+      </w:pPr>
+    </w:p>
+    <w:p>
+      <w:pPr>
+        <w:pStyle w:val="Listenabsatz"/>
+      </w:pPr>
+      <w:r>
+        <w:rPr>
+          <w:noProof/>
+          <w:color w:val="FF0000"/>
+          <w:lang w:eastAsia="de-DE"/>
+        </w:rPr>
+        <w:drawing>
+          <wp:anchor distT="0" distB="0" distL="114300" distR="114300" simplePos="0" relativeHeight="251663360" behindDoc="1" locked="0" layoutInCell="1" allowOverlap="1" wp14:anchorId="42A8BBBA" wp14:editId="21194FE3">
+            <wp:simplePos x="0" y="0"/>
+            <wp:positionH relativeFrom="margin">
+              <wp:align>right</wp:align>
+            </wp:positionH>
+            <wp:positionV relativeFrom="paragraph">
+              <wp:posOffset>535305</wp:posOffset>
+            </wp:positionV>
+            <wp:extent cx="5731510" cy="3761105"/>
+            <wp:effectExtent l="0" t="0" r="2540" b="0"/>
+            <wp:wrapNone/>
+            <wp:docPr id="7" name="Grafik 7"/>
+            <wp:cNvGraphicFramePr>
+              <a:graphicFrameLocks xmlns:a="http://schemas.openxmlformats.org/drawingml/2006/main" noChangeAspect="1"/>
+            </wp:cNvGraphicFramePr>
+            <a:graphic xmlns:a="http://schemas.openxmlformats.org/drawingml/2006/main">
+              <a:graphicData uri="http://schemas.openxmlformats.org/drawingml/2006/picture">
+                <pic:pic xmlns:pic="http://schemas.openxmlformats.org/drawingml/2006/picture">
+                  <pic:nvPicPr>
+                    <pic:cNvPr id="7" name="ComponentDiagramm.png"/>
+                    <pic:cNvPicPr/>
+                  </pic:nvPicPr>
+                  <pic:blipFill>
+                    <a:blip r:embed="rId14">
+                      <a:extLst>
+                        <a:ext uri="{28A0092B-C50C-407E-A947-70E740481C1C}">
+                          <a14:useLocalDpi xmlns:a14="http://schemas.microsoft.com/office/drawing/2010/main" val="0"/>
+                        </a:ext>
+                      </a:extLst>
+                    </a:blip>
+                    <a:stretch>
+                      <a:fillRect/>
+                    </a:stretch>
+                  </pic:blipFill>
+                  <pic:spPr>
+                    <a:xfrm>
+                      <a:off x="0" y="0"/>
+                      <a:ext cx="5731510" cy="3761105"/>
+                    </a:xfrm>
+                    <a:prstGeom prst="rect">
+                      <a:avLst/>
+                    </a:prstGeom>
+                  </pic:spPr>
+                </pic:pic>
+              </a:graphicData>
+            </a:graphic>
+            <wp14:sizeRelH relativeFrom="page">
+              <wp14:pctWidth>0</wp14:pctWidth>
+            </wp14:sizeRelH>
+            <wp14:sizeRelV relativeFrom="page">
+              <wp14:pctHeight>0</wp14:pctHeight>
+            </wp14:sizeRelV>
+          </wp:anchor>
+        </w:drawing>
+      </w:r>
+      <w:r>
+        <w:t>Die</w:t>
+      </w:r>
+      <w:r>
+        <w:t xml:space="preserve"> getrennte backend / </w:t>
+      </w:r>
+      <w:proofErr w:type="spellStart"/>
+      <w:r>
+        <w:t>frontend</w:t>
+      </w:r>
+      <w:proofErr w:type="spellEnd"/>
+      <w:r>
+        <w:t xml:space="preserve"> Lösung</w:t>
+      </w:r>
+      <w:r>
+        <w:t xml:space="preserve"> ermöglicht </w:t>
+      </w:r>
+      <w:r>
+        <w:t xml:space="preserve">später noch eine Mobile-App oder andere Applikation </w:t>
+      </w:r>
+      <w:r>
+        <w:t>anzubinden,</w:t>
+      </w:r>
+      <w:bookmarkStart w:id="16" w:name="_GoBack"/>
+      <w:bookmarkEnd w:id="16"/>
+      <w:r>
+        <w:t xml:space="preserve"> da die Daten per HTTP</w:t>
+      </w:r>
+      <w:r>
+        <w:t xml:space="preserve"> REST Schnittstelle zur Verfügung gestellt werden. </w:t>
+      </w:r>
+      <w:r>
+        <w:t xml:space="preserve">  </w:t>
+      </w:r>
+    </w:p>
+    <w:p>
+      <w:pPr>
+        <w:pStyle w:val="Listenabsatz"/>
+      </w:pPr>
+    </w:p>
+    <w:p>
+      <w:pPr>
+        <w:pStyle w:val="Listenabsatz"/>
+      </w:pPr>
+    </w:p>
+    <w:p>
+      <w:pPr>
+        <w:pStyle w:val="Listenabsatz"/>
+      </w:pPr>
+    </w:p>
+    <w:p>
+      <w:pPr>
+        <w:pStyle w:val="Listenabsatz"/>
+      </w:pPr>
+    </w:p>
+    <w:p>
+      <w:pPr>
+        <w:pStyle w:val="Listenabsatz"/>
+      </w:pPr>
+    </w:p>
+    <w:p>
+      <w:pPr>
+        <w:pStyle w:val="Listenabsatz"/>
+      </w:pPr>
+    </w:p>
+    <w:p>
+      <w:pPr>
+        <w:pStyle w:val="Listenabsatz"/>
+      </w:pPr>
+    </w:p>
+    <w:p>
+      <w:pPr>
+        <w:pStyle w:val="Listenabsatz"/>
+      </w:pPr>
+    </w:p>
+    <w:p>
+      <w:pPr>
+        <w:pStyle w:val="Listenabsatz"/>
+      </w:pPr>
+    </w:p>
+    <w:p>
+      <w:pPr>
+        <w:pStyle w:val="Listenabsatz"/>
+      </w:pPr>
+    </w:p>
+    <w:p>
+      <w:pPr>
+        <w:pStyle w:val="Listenabsatz"/>
+      </w:pPr>
+    </w:p>
+    <w:p>
+      <w:pPr>
+        <w:pStyle w:val="Listenabsatz"/>
+      </w:pPr>
+    </w:p>
+    <w:p>
+      <w:pPr>
+        <w:pStyle w:val="Listenabsatz"/>
+      </w:pPr>
+    </w:p>
+    <w:p>
+      <w:pPr>
+        <w:pStyle w:val="Listenabsatz"/>
+      </w:pPr>
+    </w:p>
+    <w:p>
+      <w:pPr>
+        <w:pStyle w:val="Listenabsatz"/>
+      </w:pPr>
+    </w:p>
+    <w:p>
+      <w:pPr>
+        <w:pStyle w:val="Listenabsatz"/>
+      </w:pPr>
+    </w:p>
+    <w:p>
+      <w:pPr>
+        <w:pStyle w:val="Listenabsatz"/>
+        <w:numPr>
+          <w:ilvl w:val="0"/>
+          <w:numId w:val="5"/>
+        </w:numPr>
+        <w:outlineLvl w:val="1"/>
+      </w:pPr>
+      <w:bookmarkStart w:id="17" w:name="_Toc10539661"/>
+      <w:proofErr w:type="spellStart"/>
+      <w:r>
+        <w:lastRenderedPageBreak/>
+        <w:t>Deployment</w:t>
+      </w:r>
+      <w:proofErr w:type="spellEnd"/>
+      <w:r>
+        <w:t xml:space="preserve"> – Diagramm</w:t>
+      </w:r>
+      <w:bookmarkEnd w:id="17"/>
+    </w:p>
+    <w:p>
+      <w:r>
+        <w:rPr>
+          <w:noProof/>
+          <w:lang w:eastAsia="de-DE"/>
+        </w:rPr>
+        <w:drawing>
+          <wp:anchor distT="0" distB="0" distL="114300" distR="114300" simplePos="0" relativeHeight="251664384" behindDoc="1" locked="0" layoutInCell="1" allowOverlap="1" wp14:anchorId="6AF138C3" wp14:editId="0421DF69">
+            <wp:simplePos x="0" y="0"/>
+            <wp:positionH relativeFrom="margin">
+              <wp:align>center</wp:align>
+            </wp:positionH>
+            <wp:positionV relativeFrom="paragraph">
+              <wp:posOffset>386080</wp:posOffset>
+            </wp:positionV>
+            <wp:extent cx="7400925" cy="9033458"/>
+            <wp:effectExtent l="0" t="0" r="0" b="0"/>
+            <wp:wrapNone/>
+            <wp:docPr id="8" name="Grafik 8"/>
+            <wp:cNvGraphicFramePr>
+              <a:graphicFrameLocks xmlns:a="http://schemas.openxmlformats.org/drawingml/2006/main" noChangeAspect="1"/>
+            </wp:cNvGraphicFramePr>
+            <a:graphic xmlns:a="http://schemas.openxmlformats.org/drawingml/2006/main">
+              <a:graphicData uri="http://schemas.openxmlformats.org/drawingml/2006/picture">
+                <pic:pic xmlns:pic="http://schemas.openxmlformats.org/drawingml/2006/picture">
+                  <pic:nvPicPr>
+                    <pic:cNvPr id="8" name="DeploymentDiagramm.png"/>
+                    <pic:cNvPicPr/>
+                  </pic:nvPicPr>
+                  <pic:blipFill>
+                    <a:blip r:embed="rId15">
+                      <a:extLst>
+                        <a:ext uri="{28A0092B-C50C-407E-A947-70E740481C1C}">
+                          <a14:useLocalDpi xmlns:a14="http://schemas.microsoft.com/office/drawing/2010/main" val="0"/>
+                        </a:ext>
+                      </a:extLst>
+                    </a:blip>
+                    <a:stretch>
+                      <a:fillRect/>
+                    </a:stretch>
+                  </pic:blipFill>
+                  <pic:spPr>
+                    <a:xfrm>
+                      <a:off x="0" y="0"/>
+                      <a:ext cx="7400925" cy="9033458"/>
+                    </a:xfrm>
+                    <a:prstGeom prst="rect">
+                      <a:avLst/>
+                    </a:prstGeom>
+                  </pic:spPr>
+                </pic:pic>
+              </a:graphicData>
+            </a:graphic>
+            <wp14:sizeRelH relativeFrom="page">
+              <wp14:pctWidth>0</wp14:pctWidth>
+            </wp14:sizeRelH>
+            <wp14:sizeRelV relativeFrom="page">
+              <wp14:pctHeight>0</wp14:pctHeight>
+            </wp14:sizeRelV>
+          </wp:anchor>
+        </w:drawing>
+      </w:r>
+    </w:p>
+    <w:p/>
+    <w:p>
+      <w:pPr>
+        <w:pStyle w:val="Listenabsatz"/>
+      </w:pPr>
     </w:p>
     <w:sectPr>
       <w:pgSz w:w="11906" w:h="16838"/>
@@ -3648,6 +5263,95 @@
     </w:lvl>
   </w:abstractNum>
   <w:abstractNum w:abstractNumId="3" w15:restartNumberingAfterBreak="0">
+    <w:nsid w:val="5D8C09D2"/>
+    <w:multiLevelType w:val="hybridMultilevel"/>
+    <w:tmpl w:val="1FA0A196"/>
+    <w:lvl w:ilvl="0" w:tplc="04070015">
+      <w:start w:val="1"/>
+      <w:numFmt w:val="decimal"/>
+      <w:lvlText w:val="(%1)"/>
+      <w:lvlJc w:val="left"/>
+      <w:pPr>
+        <w:ind w:left="720" w:hanging="360"/>
+      </w:pPr>
+      <w:rPr>
+        <w:rFonts w:hint="default"/>
+      </w:rPr>
+    </w:lvl>
+    <w:lvl w:ilvl="1" w:tplc="04070019" w:tentative="1">
+      <w:start w:val="1"/>
+      <w:numFmt w:val="lowerLetter"/>
+      <w:lvlText w:val="%2."/>
+      <w:lvlJc w:val="left"/>
+      <w:pPr>
+        <w:ind w:left="1440" w:hanging="360"/>
+      </w:pPr>
+    </w:lvl>
+    <w:lvl w:ilvl="2" w:tplc="0407001B" w:tentative="1">
+      <w:start w:val="1"/>
+      <w:numFmt w:val="lowerRoman"/>
+      <w:lvlText w:val="%3."/>
+      <w:lvlJc w:val="right"/>
+      <w:pPr>
+        <w:ind w:left="2160" w:hanging="180"/>
+      </w:pPr>
+    </w:lvl>
+    <w:lvl w:ilvl="3" w:tplc="0407000F" w:tentative="1">
+      <w:start w:val="1"/>
+      <w:numFmt w:val="decimal"/>
+      <w:lvlText w:val="%4."/>
+      <w:lvlJc w:val="left"/>
+      <w:pPr>
+        <w:ind w:left="2880" w:hanging="360"/>
+      </w:pPr>
+    </w:lvl>
+    <w:lvl w:ilvl="4" w:tplc="04070019" w:tentative="1">
+      <w:start w:val="1"/>
+      <w:numFmt w:val="lowerLetter"/>
+      <w:lvlText w:val="%5."/>
+      <w:lvlJc w:val="left"/>
+      <w:pPr>
+        <w:ind w:left="3600" w:hanging="360"/>
+      </w:pPr>
+    </w:lvl>
+    <w:lvl w:ilvl="5" w:tplc="0407001B" w:tentative="1">
+      <w:start w:val="1"/>
+      <w:numFmt w:val="lowerRoman"/>
+      <w:lvlText w:val="%6."/>
+      <w:lvlJc w:val="right"/>
+      <w:pPr>
+        <w:ind w:left="4320" w:hanging="180"/>
+      </w:pPr>
+    </w:lvl>
+    <w:lvl w:ilvl="6" w:tplc="0407000F" w:tentative="1">
+      <w:start w:val="1"/>
+      <w:numFmt w:val="decimal"/>
+      <w:lvlText w:val="%7."/>
+      <w:lvlJc w:val="left"/>
+      <w:pPr>
+        <w:ind w:left="5040" w:hanging="360"/>
+      </w:pPr>
+    </w:lvl>
+    <w:lvl w:ilvl="7" w:tplc="04070019" w:tentative="1">
+      <w:start w:val="1"/>
+      <w:numFmt w:val="lowerLetter"/>
+      <w:lvlText w:val="%8."/>
+      <w:lvlJc w:val="left"/>
+      <w:pPr>
+        <w:ind w:left="5760" w:hanging="360"/>
+      </w:pPr>
+    </w:lvl>
+    <w:lvl w:ilvl="8" w:tplc="0407001B" w:tentative="1">
+      <w:start w:val="1"/>
+      <w:numFmt w:val="lowerRoman"/>
+      <w:lvlText w:val="%9."/>
+      <w:lvlJc w:val="right"/>
+      <w:pPr>
+        <w:ind w:left="6480" w:hanging="180"/>
+      </w:pPr>
+    </w:lvl>
+  </w:abstractNum>
+  <w:abstractNum w:abstractNumId="4" w15:restartNumberingAfterBreak="0">
     <w:nsid w:val="77680FA5"/>
     <w:multiLevelType w:val="hybridMultilevel"/>
     <w:tmpl w:val="FE687138"/>
@@ -3741,13 +5445,16 @@
     <w:abstractNumId w:val="2"/>
   </w:num>
   <w:num w:numId="2">
-    <w:abstractNumId w:val="3"/>
+    <w:abstractNumId w:val="4"/>
   </w:num>
   <w:num w:numId="3">
     <w:abstractNumId w:val="1"/>
   </w:num>
   <w:num w:numId="4">
     <w:abstractNumId w:val="0"/>
+  </w:num>
+  <w:num w:numId="5">
+    <w:abstractNumId w:val="3"/>
   </w:num>
 </w:numbering>
 </file>
@@ -4167,6 +5874,29 @@
       <w:szCs w:val="32"/>
     </w:rPr>
   </w:style>
+  <w:style w:type="paragraph" w:styleId="berschrift2">
+    <w:name w:val="heading 2"/>
+    <w:basedOn w:val="Standard"/>
+    <w:next w:val="Standard"/>
+    <w:link w:val="berschrift2Zchn"/>
+    <w:uiPriority w:val="9"/>
+    <w:semiHidden/>
+    <w:unhideWhenUsed/>
+    <w:qFormat/>
+    <w:rsid w:val="00D66067"/>
+    <w:pPr>
+      <w:keepNext/>
+      <w:keepLines/>
+      <w:spacing w:before="40" w:after="0"/>
+      <w:outlineLvl w:val="1"/>
+    </w:pPr>
+    <w:rPr>
+      <w:rFonts w:asciiTheme="majorHAnsi" w:eastAsiaTheme="majorEastAsia" w:hAnsiTheme="majorHAnsi" w:cstheme="majorBidi"/>
+      <w:color w:val="2F5496" w:themeColor="accent1" w:themeShade="BF"/>
+      <w:sz w:val="26"/>
+      <w:szCs w:val="26"/>
+    </w:rPr>
+  </w:style>
   <w:style w:type="character" w:default="1" w:styleId="Absatz-Standardschriftart">
     <w:name w:val="Default Paragraph Font"/>
     <w:uiPriority w:val="1"/>
@@ -4405,6 +6135,20 @@
     <w:rPr>
       <w:color w:val="0563C1" w:themeColor="hyperlink"/>
       <w:u w:val="single"/>
+    </w:rPr>
+  </w:style>
+  <w:style w:type="character" w:customStyle="1" w:styleId="berschrift2Zchn">
+    <w:name w:val="Überschrift 2 Zchn"/>
+    <w:basedOn w:val="Absatz-Standardschriftart"/>
+    <w:link w:val="berschrift2"/>
+    <w:uiPriority w:val="9"/>
+    <w:semiHidden/>
+    <w:rsid w:val="00D66067"/>
+    <w:rPr>
+      <w:rFonts w:asciiTheme="majorHAnsi" w:eastAsiaTheme="majorEastAsia" w:hAnsiTheme="majorHAnsi" w:cstheme="majorBidi"/>
+      <w:color w:val="2F5496" w:themeColor="accent1" w:themeShade="BF"/>
+      <w:sz w:val="26"/>
+      <w:szCs w:val="26"/>
     </w:rPr>
   </w:style>
 </w:styles>
@@ -4676,7 +6420,7 @@
 </file>
 
 <file path=customXml/itemProps1.xml><?xml version="1.0" encoding="utf-8"?>
-<ds:datastoreItem xmlns:ds="http://schemas.openxmlformats.org/officeDocument/2006/customXml" ds:itemID="{59C322AD-6706-4BA3-BBC2-01D48F05CAE4}">
+<ds:datastoreItem xmlns:ds="http://schemas.openxmlformats.org/officeDocument/2006/customXml" ds:itemID="{F8D743BC-F5B8-47F6-850E-55B857BD7F79}">
   <ds:schemaRefs>
     <ds:schemaRef ds:uri="http://schemas.openxmlformats.org/officeDocument/2006/bibliography"/>
   </ds:schemaRefs>

</xml_diff>